<commit_message>
fixed dojo etiquette document(embedded figure 1)
</commit_message>
<xml_diff>
--- a/_word/2020-1-29-etiquette.docx
+++ b/_word/2020-1-29-etiquette.docx
@@ -20,15 +20,24 @@
           <w:b/>
         </w:rPr>
       </w:pPr>
-      <w:r>
+    </w:p>
+    <w:p>
+      <w:pPr>
+        <w:jc w:val="center"/>
         <w:rPr>
+          <w:b/>
+        </w:rPr>
+      </w:pPr>
+      <w:r>
+        <w:rPr>
+          <w:b/>
           <w:noProof/>
         </w:rPr>
         <w:drawing>
           <wp:inline distT="0" distB="0" distL="0" distR="0">
-            <wp:extent cx="4572000" cy="3025140"/>
-            <wp:effectExtent l="0" t="0" r="0" b="3810"/>
-            <wp:docPr id="2" name="Picture 2" descr="Image result for judo dojo etiquette"/>
+            <wp:extent cx="4572000" cy="3028950"/>
+            <wp:effectExtent l="0" t="0" r="0" b="0"/>
+            <wp:docPr id="3" name="Picture 3"/>
             <wp:cNvGraphicFramePr>
               <a:graphicFrameLocks xmlns:a="http://schemas.openxmlformats.org/drawingml/2006/main" noChangeAspect="1"/>
             </wp:cNvGraphicFramePr>
@@ -36,10 +45,8 @@
               <a:graphicData uri="http://schemas.openxmlformats.org/drawingml/2006/picture">
                 <pic:pic xmlns:pic="http://schemas.openxmlformats.org/drawingml/2006/picture">
                   <pic:nvPicPr>
-                    <pic:cNvPr id="0" name="Picture 1" descr="Image result for judo dojo etiquette"/>
-                    <pic:cNvPicPr>
-                      <a:picLocks noChangeAspect="1" noChangeArrowheads="1"/>
-                    </pic:cNvPicPr>
+                    <pic:cNvPr id="3" name="05.jpg"/>
+                    <pic:cNvPicPr/>
                   </pic:nvPicPr>
                   <pic:blipFill>
                     <a:blip r:embed="rId7">
@@ -49,23 +56,18 @@
                         </a:ext>
                       </a:extLst>
                     </a:blip>
-                    <a:srcRect/>
                     <a:stretch>
                       <a:fillRect/>
                     </a:stretch>
                   </pic:blipFill>
-                  <pic:spPr bwMode="auto">
+                  <pic:spPr>
                     <a:xfrm>
                       <a:off x="0" y="0"/>
-                      <a:ext cx="4572000" cy="3025140"/>
+                      <a:ext cx="4572000" cy="3028950"/>
                     </a:xfrm>
                     <a:prstGeom prst="rect">
                       <a:avLst/>
                     </a:prstGeom>
-                    <a:noFill/>
-                    <a:ln>
-                      <a:noFill/>
-                    </a:ln>
                   </pic:spPr>
                 </pic:pic>
               </a:graphicData>
@@ -73,14 +75,8 @@
           </wp:inline>
         </w:drawing>
       </w:r>
-    </w:p>
-    <w:p>
-      <w:pPr>
-        <w:jc w:val="center"/>
-        <w:rPr>
-          <w:b/>
-        </w:rPr>
-      </w:pPr>
+      <w:bookmarkStart w:id="0" w:name="_GoBack"/>
+      <w:bookmarkEnd w:id="0"/>
     </w:p>
     <w:p>
       <w:pPr>
@@ -218,8 +214,6 @@
       <w:r>
         <w:t xml:space="preserve"> (visual guide)</w:t>
       </w:r>
-      <w:bookmarkStart w:id="0" w:name="_GoBack"/>
-      <w:bookmarkEnd w:id="0"/>
     </w:p>
     <w:p/>
     <w:p/>

</xml_diff>

<commit_message>
fixed dojo etiquette document(embedded figure 1) again
</commit_message>
<xml_diff>
--- a/_word/2020-1-29-etiquette.docx
+++ b/_word/2020-1-29-etiquette.docx
@@ -11,6 +11,11 @@
       </w:r>
       <w:r>
         <w:t xml:space="preserve"> Etiquette</w:t>
+      </w:r>
+    </w:p>
+    <w:p>
+      <w:r>
+        <w:t>How it’s done in Kodakan, the home of judo</w:t>
       </w:r>
     </w:p>
     <w:p>
@@ -35,9 +40,9 @@
         </w:rPr>
         <w:drawing>
           <wp:inline distT="0" distB="0" distL="0" distR="0">
-            <wp:extent cx="4572000" cy="3028950"/>
-            <wp:effectExtent l="0" t="0" r="0" b="0"/>
-            <wp:docPr id="3" name="Picture 3"/>
+            <wp:extent cx="6210300" cy="4114324"/>
+            <wp:effectExtent l="0" t="0" r="0" b="635"/>
+            <wp:docPr id="2" name="Picture 2"/>
             <wp:cNvGraphicFramePr>
               <a:graphicFrameLocks xmlns:a="http://schemas.openxmlformats.org/drawingml/2006/main" noChangeAspect="1"/>
             </wp:cNvGraphicFramePr>
@@ -45,7 +50,7 @@
               <a:graphicData uri="http://schemas.openxmlformats.org/drawingml/2006/picture">
                 <pic:pic xmlns:pic="http://schemas.openxmlformats.org/drawingml/2006/picture">
                   <pic:nvPicPr>
-                    <pic:cNvPr id="3" name="05.jpg"/>
+                    <pic:cNvPr id="2" name="05.jpg"/>
                     <pic:cNvPicPr/>
                   </pic:nvPicPr>
                   <pic:blipFill>
@@ -63,7 +68,7 @@
                   <pic:spPr>
                     <a:xfrm>
                       <a:off x="0" y="0"/>
-                      <a:ext cx="4572000" cy="3028950"/>
+                      <a:ext cx="6228655" cy="4126484"/>
                     </a:xfrm>
                     <a:prstGeom prst="rect">
                       <a:avLst/>
@@ -240,7 +245,6 @@
         <w:rPr>
           <w:noProof/>
         </w:rPr>
-        <w:lastRenderedPageBreak/>
         <w:drawing>
           <wp:inline distT="0" distB="0" distL="0" distR="0">
             <wp:extent cx="3787140" cy="4478256"/>

</xml_diff>